<commit_message>
add serial to doc
</commit_message>
<xml_diff>
--- a/assets/doc/template.docx
+++ b/assets/doc/template.docx
@@ -1445,6 +1445,282 @@
           </w:p>
         </w:tc>
       </w:tr>
+      <w:tr>
+        <w:trPr>
+          <w:jc w:val="center"/>
+        </w:trPr>
+        <w:tc>
+          <w:tcPr>
+            <w:tcW w:w="2900" w:type="dxa"/>
+            <w:tcBorders>
+              <w:top w:val="single" w:sz="4" w:space="0" w:color="auto"/>
+              <w:left w:val="single" w:sz="4" w:space="0" w:color="auto"/>
+              <w:bottom w:val="single" w:sz="4" w:space="0" w:color="auto"/>
+              <w:right w:val="single" w:sz="4" w:space="0" w:color="auto"/>
+            </w:tcBorders>
+          </w:tcPr>
+          <w:p>
+            <w:pPr>
+              <w:bidi/>
+              <w:spacing w:after="0"/>
+              <w:rPr>
+                <w:rFonts w:ascii="Arial-BoldMT" w:cs="Arial-BoldMT" w:hint="cs"/>
+                <w:b/>
+                <w:bCs/>
+                <w:noProof/>
+                <w:sz w:val="20"/>
+                <w:szCs w:val="20"/>
+                <w:rtl/>
+                <w:lang w:val="en-US" w:eastAsia="fr-FR" w:bidi="he-IL"/>
+              </w:rPr>
+            </w:pPr>
+            <w:r>
+              <w:rPr>
+                <w:rFonts w:ascii="Arial-BoldMT" w:cs="Arial-BoldMT"/>
+                <w:b/>
+                <w:bCs/>
+                <w:noProof/>
+                <w:sz w:val="20"/>
+                <w:szCs w:val="20"/>
+                <w:rtl/>
+                <w:lang w:val="en-US" w:eastAsia="fr-FR" w:bidi="he-IL"/>
+              </w:rPr>
+              <w:t xml:space="preserve">מספר סריאלי </w:t>
+            </w:r>
+            <w:r>
+              <w:rPr>
+                <w:rFonts w:ascii="Arial-BoldMT" w:cs="Arial-BoldMT"/>
+                <w:b/>
+                <w:bCs/>
+                <w:noProof/>
+                <w:sz w:val="20"/>
+                <w:szCs w:val="20"/>
+                <w:rtl/>
+                <w:lang w:val="en-US" w:eastAsia="fr-FR" w:bidi="he-IL"/>
+              </w:rPr>
+              <w:t>–</w:t>
+            </w:r>
+            <w:r>
+              <w:rPr>
+                <w:rFonts w:ascii="Arial-BoldMT" w:cs="Arial-BoldMT"/>
+                <w:b/>
+                <w:bCs/>
+                <w:noProof/>
+                <w:sz w:val="20"/>
+                <w:szCs w:val="20"/>
+                <w:rtl/>
+                <w:lang w:val="en-US" w:eastAsia="fr-FR" w:bidi="he-IL"/>
+              </w:rPr>
+              <w:t xml:space="preserve"> ישן</w:t>
+            </w:r>
+            <w:r>
+              <w:rPr>
+                <w:rFonts w:ascii="Arial-BoldMT" w:cs="Arial-BoldMT"/>
+                <w:b/>
+                <w:bCs/>
+                <w:noProof/>
+                <w:sz w:val="20"/>
+                <w:szCs w:val="20"/>
+                <w:lang w:val="en-US" w:eastAsia="fr-FR" w:bidi="he-IL"/>
+              </w:rPr>
+              <w:t>:</w:t>
+            </w:r>
+          </w:p>
+        </w:tc>
+        <w:tc>
+          <w:tcPr>
+            <w:tcW w:w="7782" w:type="dxa"/>
+            <w:tcBorders>
+              <w:top w:val="single" w:sz="4" w:space="0" w:color="auto"/>
+              <w:left w:val="single" w:sz="4" w:space="0" w:color="auto"/>
+              <w:bottom w:val="single" w:sz="4" w:space="0" w:color="auto"/>
+              <w:right w:val="single" w:sz="4" w:space="0" w:color="auto"/>
+            </w:tcBorders>
+            <w:vAlign w:val="center"/>
+          </w:tcPr>
+          <w:p>
+            <w:pPr>
+              <w:bidi/>
+              <w:spacing w:after="0"/>
+              <w:rPr>
+                <w:b/>
+                <w:noProof/>
+                <w:lang w:val="en-US" w:eastAsia="fr-FR"/>
+              </w:rPr>
+            </w:pPr>
+            <w:r>
+              <w:rPr>
+                <w:b/>
+                <w:noProof/>
+                <w:lang w:val="en-US" w:eastAsia="fr-FR"/>
+              </w:rPr>
+              <w:t>[c.</w:t>
+            </w:r>
+            <w:r>
+              <w:rPr>
+                <w:b/>
+                <w:noProof/>
+                <w:lang w:val="en-US" w:eastAsia="fr-FR"/>
+              </w:rPr>
+              <w:t>old_serial</w:t>
+            </w:r>
+            <w:r>
+              <w:rPr>
+                <w:b/>
+                <w:noProof/>
+                <w:lang w:val="en-US" w:eastAsia="fr-FR"/>
+              </w:rPr>
+              <w:t>;onformat=Exportpdf.hebrew_fix;strconv=no]</w:t>
+            </w:r>
+          </w:p>
+        </w:tc>
+      </w:tr>
+      <w:tr>
+        <w:trPr>
+          <w:jc w:val="center"/>
+        </w:trPr>
+        <w:tc>
+          <w:tcPr>
+            <w:tcW w:w="2900" w:type="dxa"/>
+            <w:tcBorders>
+              <w:top w:val="single" w:sz="4" w:space="0" w:color="auto"/>
+              <w:left w:val="single" w:sz="4" w:space="0" w:color="auto"/>
+              <w:bottom w:val="single" w:sz="4" w:space="0" w:color="auto"/>
+              <w:right w:val="single" w:sz="4" w:space="0" w:color="auto"/>
+            </w:tcBorders>
+          </w:tcPr>
+          <w:p>
+            <w:pPr>
+              <w:bidi/>
+              <w:spacing w:after="0"/>
+              <w:rPr>
+                <w:rFonts w:ascii="Arial-BoldMT" w:cs="Arial-BoldMT" w:hint="cs"/>
+                <w:b/>
+                <w:bCs/>
+                <w:noProof/>
+                <w:sz w:val="20"/>
+                <w:szCs w:val="20"/>
+                <w:rtl/>
+                <w:lang w:val="en-US" w:eastAsia="fr-FR" w:bidi="he-IL"/>
+              </w:rPr>
+            </w:pPr>
+            <w:r>
+              <w:rPr>
+                <w:rFonts w:ascii="Arial-BoldMT" w:cs="Arial-BoldMT"/>
+                <w:b/>
+                <w:bCs/>
+                <w:noProof/>
+                <w:sz w:val="20"/>
+                <w:szCs w:val="20"/>
+                <w:rtl/>
+                <w:lang w:val="en-US" w:eastAsia="fr-FR" w:bidi="he-IL"/>
+              </w:rPr>
+              <w:t xml:space="preserve">מספר סריאלי </w:t>
+            </w:r>
+            <w:r>
+              <w:rPr>
+                <w:rFonts w:ascii="Arial-BoldMT" w:cs="Arial-BoldMT"/>
+                <w:b/>
+                <w:bCs/>
+                <w:noProof/>
+                <w:sz w:val="20"/>
+                <w:szCs w:val="20"/>
+                <w:rtl/>
+                <w:lang w:val="en-US" w:eastAsia="fr-FR" w:bidi="he-IL"/>
+              </w:rPr>
+              <w:t>–</w:t>
+            </w:r>
+            <w:r>
+              <w:rPr>
+                <w:rFonts w:ascii="Arial-BoldMT" w:cs="Arial-BoldMT"/>
+                <w:b/>
+                <w:bCs/>
+                <w:noProof/>
+                <w:sz w:val="20"/>
+                <w:szCs w:val="20"/>
+                <w:rtl/>
+                <w:lang w:val="en-US" w:eastAsia="fr-FR" w:bidi="he-IL"/>
+              </w:rPr>
+              <w:t xml:space="preserve"> חדש</w:t>
+            </w:r>
+            <w:r>
+              <w:rPr>
+                <w:rFonts w:ascii="Arial-BoldMT" w:cs="Arial-BoldMT"/>
+                <w:b/>
+                <w:bCs/>
+                <w:noProof/>
+                <w:sz w:val="20"/>
+                <w:szCs w:val="20"/>
+                <w:lang w:val="en-US" w:eastAsia="fr-FR" w:bidi="he-IL"/>
+              </w:rPr>
+              <w:t>:</w:t>
+            </w:r>
+          </w:p>
+        </w:tc>
+        <w:tc>
+          <w:tcPr>
+            <w:tcW w:w="7782" w:type="dxa"/>
+            <w:tcBorders>
+              <w:top w:val="single" w:sz="4" w:space="0" w:color="auto"/>
+              <w:left w:val="single" w:sz="4" w:space="0" w:color="auto"/>
+              <w:bottom w:val="single" w:sz="4" w:space="0" w:color="auto"/>
+              <w:right w:val="single" w:sz="4" w:space="0" w:color="auto"/>
+            </w:tcBorders>
+            <w:vAlign w:val="center"/>
+          </w:tcPr>
+          <w:p>
+            <w:pPr>
+              <w:bidi/>
+              <w:spacing w:after="0"/>
+              <w:rPr>
+                <w:b/>
+                <w:noProof/>
+                <w:lang w:val="en-US" w:eastAsia="fr-FR"/>
+              </w:rPr>
+            </w:pPr>
+            <w:r>
+              <w:rPr>
+                <w:b/>
+                <w:noProof/>
+                <w:lang w:val="en-US" w:eastAsia="fr-FR"/>
+              </w:rPr>
+              <w:t>[c.</w:t>
+            </w:r>
+            <w:r>
+              <w:rPr>
+                <w:b/>
+                <w:noProof/>
+                <w:lang w:val="en-US" w:eastAsia="fr-FR"/>
+              </w:rPr>
+              <w:t xml:space="preserve"> </w:t>
+            </w:r>
+            <w:r>
+              <w:rPr>
+                <w:b/>
+                <w:noProof/>
+                <w:lang w:val="en-US" w:eastAsia="fr-FR"/>
+              </w:rPr>
+              <w:t>new</w:t>
+            </w:r>
+            <w:r>
+              <w:rPr>
+                <w:b/>
+                <w:noProof/>
+                <w:lang w:val="en-US" w:eastAsia="fr-FR"/>
+              </w:rPr>
+              <w:t>_serial</w:t>
+            </w:r>
+            <w:r>
+              <w:rPr>
+                <w:b/>
+                <w:noProof/>
+                <w:lang w:val="en-US" w:eastAsia="fr-FR"/>
+              </w:rPr>
+              <w:t>;onformat=Exportpdf.hebrew_fix;strconv=no]</w:t>
+            </w:r>
+          </w:p>
+        </w:tc>
+      </w:tr>
     </w:tbl>
     <w:p>
       <w:pPr>
@@ -3254,7 +3530,7 @@
             </mc:Choice>
             <mc:Fallback>
               <w:pict>
-                <v:line w14:anchorId="1B2F8DF0" id="Straight Connector 5" o:spid="_x0000_s1026" style="position:absolute;z-index:251661312;visibility:visible;mso-wrap-style:square;mso-width-percent:0;mso-wrap-distance-left:9pt;mso-wrap-distance-top:0;mso-wrap-distance-right:9pt;mso-wrap-distance-bottom:0;mso-position-horizontal:absolute;mso-position-horizontal-relative:text;mso-position-vertical:absolute;mso-position-vertical-relative:text;mso-width-percent:0;mso-width-relative:margin" from="-5.25pt,2.55pt" to="525.75pt,2.55pt" o:gfxdata="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" strokecolor="black [3040]"/>
+                <v:line w14:anchorId="6CE7112D" id="Straight Connector 5" o:spid="_x0000_s1026" style="position:absolute;z-index:251661312;visibility:visible;mso-wrap-style:square;mso-width-percent:0;mso-wrap-distance-left:9pt;mso-wrap-distance-top:0;mso-wrap-distance-right:9pt;mso-wrap-distance-bottom:0;mso-position-horizontal:absolute;mso-position-horizontal-relative:text;mso-position-vertical:absolute;mso-position-vertical-relative:text;mso-width-percent:0;mso-width-relative:margin" from="-5.25pt,2.55pt" to="525.75pt,2.55pt" o:gfxdata="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" strokecolor="black [3040]"/>
               </w:pict>
             </mc:Fallback>
           </mc:AlternateContent>
@@ -3461,7 +3737,7 @@
         </mc:Choice>
         <mc:Fallback>
           <w:pict>
-            <v:line w14:anchorId="274E615A" id="Straight Connector 2" o:spid="_x0000_s1026" style="position:absolute;z-index:251712000;visibility:visible;mso-wrap-style:square;mso-width-percent:0;mso-wrap-distance-left:9pt;mso-wrap-distance-top:0;mso-wrap-distance-right:9pt;mso-wrap-distance-bottom:0;mso-position-horizontal:absolute;mso-position-horizontal-relative:text;mso-position-vertical:absolute;mso-position-vertical-relative:text;mso-width-percent:0;mso-width-relative:margin" from="-.75pt,-.95pt" to="525.75pt,-.95pt" o:gfxdata="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" strokecolor="black [3040]"/>
+            <v:line w14:anchorId="1A04F4D7" id="Straight Connector 2" o:spid="_x0000_s1026" style="position:absolute;z-index:251712000;visibility:visible;mso-wrap-style:square;mso-width-percent:0;mso-wrap-distance-left:9pt;mso-wrap-distance-top:0;mso-wrap-distance-right:9pt;mso-wrap-distance-bottom:0;mso-position-horizontal:absolute;mso-position-horizontal-relative:text;mso-position-vertical:absolute;mso-position-vertical-relative:text;mso-width-percent:0;mso-width-relative:margin" from="-.75pt,-.95pt" to="525.75pt,-.95pt" o:gfxdata="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" strokecolor="black [3040]"/>
           </w:pict>
         </mc:Fallback>
       </mc:AlternateContent>
@@ -3531,7 +3807,7 @@
         </mc:Choice>
         <mc:Fallback>
           <w:pict>
-            <v:line w14:anchorId="4B549026" id="Straight Connector 3" o:spid="_x0000_s1026" style="position:absolute;z-index:251676160;visibility:visible;mso-wrap-style:square;mso-width-percent:0;mso-height-percent:0;mso-wrap-distance-left:9pt;mso-wrap-distance-top:0;mso-wrap-distance-right:9pt;mso-wrap-distance-bottom:0;mso-position-horizontal:absolute;mso-position-horizontal-relative:text;mso-position-vertical:absolute;mso-position-vertical-relative:text;mso-width-percent:0;mso-height-percent:0;mso-width-relative:margin;mso-height-relative:margin" from="-5pt,-2.45pt" to="-5pt,-2.45pt" o:gfxdata="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" strokecolor="black [3040]"/>
+            <v:line w14:anchorId="08102960" id="Straight Connector 3" o:spid="_x0000_s1026" style="position:absolute;z-index:251676160;visibility:visible;mso-wrap-style:square;mso-width-percent:0;mso-height-percent:0;mso-wrap-distance-left:9pt;mso-wrap-distance-top:0;mso-wrap-distance-right:9pt;mso-wrap-distance-bottom:0;mso-position-horizontal:absolute;mso-position-horizontal-relative:text;mso-position-vertical:absolute;mso-position-vertical-relative:text;mso-width-percent:0;mso-height-percent:0;mso-width-relative:margin;mso-height-relative:margin" from="-5pt,-2.45pt" to="-5pt,-2.45pt" o:gfxdata="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" strokecolor="black [3040]"/>
           </w:pict>
         </mc:Fallback>
       </mc:AlternateContent>

</xml_diff>